<commit_message>
Add Remove Page and made small changes in other 2 pages.
</commit_message>
<xml_diff>
--- a/Checkpoint1.docx
+++ b/Checkpoint1.docx
@@ -48,6 +48,9 @@
       <w:r>
         <w:t xml:space="preserve">I am also tasked with getting the database setup with the proper tables, fields, keys, etc. </w:t>
       </w:r>
+      <w:r>
+        <w:t>With this responsibility, I will be working on making sure the data can be passed back and forth easily.</w:t>
+      </w:r>
     </w:p>
     <w:p>
       <w:pPr>
@@ -76,7 +79,15 @@
         <w:pStyle w:val="ListParagraph"/>
       </w:pPr>
       <w:r>
-        <w:t>I am beginning to learn more about how to setup and use a database and how to pass data back and forth. I have gotten a good start on this and I have created a database with the necessary fields, but I have not yet figured out how to pass the data to the database and vice versa. This is something I am going to put a little more effort in to in the coming days, but I may need help with in the next week or two.</w:t>
+        <w:t>I am beginning to learn more about how to setup and use a database and how to pass data back and forth. I have gotten a good start on this and I have created a database with the necessary fields, but I have not yet figured out how to pass the data to the database and vice versa. This is something I am going to put a little more effort in to in the coming days, but I may need help with</w:t>
+      </w:r>
+      <w:r>
+        <w:t xml:space="preserve"> this</w:t>
+      </w:r>
+      <w:bookmarkStart w:id="0" w:name="_GoBack"/>
+      <w:bookmarkEnd w:id="0"/>
+      <w:r>
+        <w:t xml:space="preserve"> in the next week or two.</w:t>
       </w:r>
     </w:p>
     <w:p>
@@ -111,8 +122,6 @@
       <w:r>
         <w:t xml:space="preserve">, all fields passing or receiving the proper data, a page that is easy for the user to use and interact with, an application that I would use in real life, all the buttons do as intended such as add, delete, modify, etc., </w:t>
       </w:r>
-      <w:bookmarkStart w:id="0" w:name="_GoBack"/>
-      <w:bookmarkEnd w:id="0"/>
     </w:p>
     <w:p>
       <w:pPr>

</xml_diff>